<commit_message>
commiting the last version of my labgit add Lab2.docx
</commit_message>
<xml_diff>
--- a/Lab2.docx
+++ b/Lab2.docx
@@ -79,7 +79,67 @@
           <w:color w:val="000000"/>
           <w:u w:val="single"/>
         </w:rPr>
-        <w:t xml:space="preserve">Lab 1: Python and Arduino Communication </w:t>
+        <w:t xml:space="preserve">Lab </w:t>
+      </w:r>
+      <w:r>
+        <w:rPr>
+          <w:rFonts w:ascii="Arial" w:eastAsia="Times New Roman" w:hAnsi="Arial" w:cs="Arial"/>
+          <w:b/>
+          <w:bCs/>
+          <w:color w:val="000000"/>
+          <w:u w:val="single"/>
+        </w:rPr>
+        <w:t>2</w:t>
+      </w:r>
+      <w:r>
+        <w:rPr>
+          <w:rFonts w:ascii="Arial" w:eastAsia="Times New Roman" w:hAnsi="Arial" w:cs="Arial"/>
+          <w:b/>
+          <w:bCs/>
+          <w:color w:val="000000"/>
+          <w:u w:val="single"/>
+        </w:rPr>
+        <w:t xml:space="preserve">: </w:t>
+      </w:r>
+      <w:r>
+        <w:rPr>
+          <w:rFonts w:ascii="Arial" w:eastAsia="Times New Roman" w:hAnsi="Arial" w:cs="Arial"/>
+          <w:b/>
+          <w:bCs/>
+          <w:color w:val="000000"/>
+          <w:u w:val="single"/>
+        </w:rPr>
+        <w:t xml:space="preserve">Data Sampling &amp; </w:t>
+      </w:r>
+      <w:r>
+        <w:rPr>
+          <w:rFonts w:ascii="Arial" w:eastAsia="Times New Roman" w:hAnsi="Arial" w:cs="Arial"/>
+          <w:b/>
+          <w:bCs/>
+          <w:color w:val="000000"/>
+          <w:u w:val="single"/>
+        </w:rPr>
+        <w:t>Characterizati</w:t>
+      </w:r>
+      <w:r>
+        <w:rPr>
+          <w:rFonts w:ascii="Arial" w:eastAsia="Times New Roman" w:hAnsi="Arial" w:cs="Arial"/>
+          <w:b/>
+          <w:bCs/>
+          <w:color w:val="000000"/>
+          <w:u w:val="single"/>
+        </w:rPr>
+        <w:t>on</w:t>
+      </w:r>
+      <w:r>
+        <w:rPr>
+          <w:rFonts w:ascii="Arial" w:eastAsia="Times New Roman" w:hAnsi="Arial" w:cs="Arial"/>
+          <w:b/>
+          <w:bCs/>
+          <w:color w:val="000000"/>
+          <w:u w:val="single"/>
+        </w:rPr>
+        <w:t xml:space="preserve"> </w:t>
       </w:r>
     </w:p>
     <w:p>
@@ -146,23 +206,8 @@
           <w:rFonts w:ascii="Arial" w:eastAsia="Times New Roman" w:hAnsi="Arial" w:cs="Arial"/>
           <w:color w:val="000000"/>
         </w:rPr>
-        <w:t>This lab consisted of 8</w:t>
-      </w:r>
-      <w:r>
-        <w:rPr>
-          <w:rFonts w:ascii="Arial" w:eastAsia="Times New Roman" w:hAnsi="Arial" w:cs="Arial"/>
-          <w:color w:val="000000"/>
-        </w:rPr>
-        <w:t xml:space="preserve"> </w:t>
-      </w:r>
-    </w:p>
-    <w:p>
-      <w:pPr>
-        <w:spacing w:after="0" w:line="240" w:lineRule="auto"/>
-        <w:rPr>
-          <w:rFonts w:ascii="Arial" w:eastAsia="Times New Roman" w:hAnsi="Arial" w:cs="Arial"/>
-        </w:rPr>
-      </w:pPr>
+        <w:t>As the title implies, Lab 2’s purpose was to teach us the basics of sampling and analyzing what we sample. We first start off with an introduction to polling and timer based interrupts, finding that interrupts are better because they give us real time data. We are then introduced to the Arduino onboard sensors, the accelerometer &amp; gyroscope, which we use to sample data that we will then analyze. To put all of it together, we will create a game that measures a player’s reaction time.</w:t>
+      </w:r>
     </w:p>
     <w:p>
       <w:pPr>
@@ -324,7 +369,21 @@
         <w:rPr>
           <w:rFonts w:ascii="Arial" w:eastAsia="Times New Roman" w:hAnsi="Arial" w:cs="Arial"/>
         </w:rPr>
-        <w:t>Fig. 1: Sample number (left), Votlage output (middle), Time Difference (output)</w:t>
+        <w:t xml:space="preserve">Fig. 1: Sample number (left), </w:t>
+      </w:r>
+      <w:proofErr w:type="spellStart"/>
+      <w:r>
+        <w:rPr>
+          <w:rFonts w:ascii="Arial" w:eastAsia="Times New Roman" w:hAnsi="Arial" w:cs="Arial"/>
+        </w:rPr>
+        <w:t>Votlage</w:t>
+      </w:r>
+      <w:proofErr w:type="spellEnd"/>
+      <w:r>
+        <w:rPr>
+          <w:rFonts w:ascii="Arial" w:eastAsia="Times New Roman" w:hAnsi="Arial" w:cs="Arial"/>
+        </w:rPr>
+        <w:t xml:space="preserve"> output (middle), Time Difference (output)</w:t>
       </w:r>
     </w:p>
     <w:p>
@@ -419,24 +478,13 @@
     <w:p>
       <w:pPr>
         <w:spacing w:after="0" w:line="240" w:lineRule="auto"/>
-        <w:ind w:left="360" w:firstLine="360"/>
-        <w:textAlignment w:val="baseline"/>
-        <w:rPr>
-          <w:rFonts w:ascii="Arial" w:eastAsia="Times New Roman" w:hAnsi="Arial" w:cs="Arial"/>
-          <w:bCs/>
-          <w:color w:val="000000"/>
-        </w:rPr>
-      </w:pPr>
-    </w:p>
-    <w:p>
-      <w:pPr>
-        <w:spacing w:after="0" w:line="240" w:lineRule="auto"/>
         <w:jc w:val="center"/>
         <w:rPr>
           <w:rFonts w:ascii="Arial" w:eastAsia="Times New Roman" w:hAnsi="Arial" w:cs="Arial"/>
           <w:color w:val="000000"/>
         </w:rPr>
       </w:pPr>
+      <w:bookmarkStart w:id="0" w:name="_GoBack"/>
       <w:r>
         <w:rPr>
           <w:rFonts w:ascii="Arial" w:eastAsia="Times New Roman" w:hAnsi="Arial" w:cs="Arial"/>
@@ -486,6 +534,7 @@
           </wp:inline>
         </w:drawing>
       </w:r>
+      <w:bookmarkEnd w:id="0"/>
     </w:p>
     <w:p>
       <w:pPr>
@@ -651,7 +700,23 @@
           <w:rFonts w:ascii="Arial" w:eastAsia="Times New Roman" w:hAnsi="Arial" w:cs="Arial"/>
           <w:color w:val="000000"/>
         </w:rPr>
-        <w:t>To first be able to sample this data correctly, we printed out how fast it took for data to be read using the function micros(). This was done for each sensor, including an analog pin.</w:t>
+        <w:t xml:space="preserve">To first be able to sample this data correctly, we printed out how fast it took for data to be read using the function </w:t>
+      </w:r>
+      <w:proofErr w:type="gramStart"/>
+      <w:r>
+        <w:rPr>
+          <w:rFonts w:ascii="Arial" w:eastAsia="Times New Roman" w:hAnsi="Arial" w:cs="Arial"/>
+          <w:color w:val="000000"/>
+        </w:rPr>
+        <w:t>micros(</w:t>
+      </w:r>
+      <w:proofErr w:type="gramEnd"/>
+      <w:r>
+        <w:rPr>
+          <w:rFonts w:ascii="Arial" w:eastAsia="Times New Roman" w:hAnsi="Arial" w:cs="Arial"/>
+          <w:color w:val="000000"/>
+        </w:rPr>
+        <w:t>). This was done for each sensor, including an analog pin.</w:t>
       </w:r>
       <w:r>
         <w:rPr>
@@ -1183,11 +1248,19 @@
         </w:rPr>
         <w:t xml:space="preserve">: </w:t>
       </w:r>
-      <w:r>
-        <w:rPr>
-          <w:rFonts w:ascii="Arial" w:eastAsia="Times New Roman" w:hAnsi="Arial" w:cs="Arial"/>
-        </w:rPr>
-        <w:t xml:space="preserve">s[0][0] = Portrait-1, </w:t>
+      <w:proofErr w:type="gramStart"/>
+      <w:r>
+        <w:rPr>
+          <w:rFonts w:ascii="Arial" w:eastAsia="Times New Roman" w:hAnsi="Arial" w:cs="Arial"/>
+        </w:rPr>
+        <w:t>s[</w:t>
+      </w:r>
+      <w:proofErr w:type="gramEnd"/>
+      <w:r>
+        <w:rPr>
+          <w:rFonts w:ascii="Arial" w:eastAsia="Times New Roman" w:hAnsi="Arial" w:cs="Arial"/>
+        </w:rPr>
+        <w:t xml:space="preserve">0][0] = Portrait-1, </w:t>
       </w:r>
       <w:r>
         <w:rPr>
@@ -1409,7 +1482,23 @@
           <w:rFonts w:ascii="Arial" w:eastAsia="Times New Roman" w:hAnsi="Arial" w:cs="Arial"/>
           <w:color w:val="000000"/>
         </w:rPr>
-        <w:t>the input (accel, gyro, analog). The sketch samples at a fixed 200 Hz using timer based interrupts for 5000 samples. Python then reads the data in Serial and writes it into the respective filename.txt file.</w:t>
+        <w:t>the input (</w:t>
+      </w:r>
+      <w:proofErr w:type="spellStart"/>
+      <w:r>
+        <w:rPr>
+          <w:rFonts w:ascii="Arial" w:eastAsia="Times New Roman" w:hAnsi="Arial" w:cs="Arial"/>
+          <w:color w:val="000000"/>
+        </w:rPr>
+        <w:t>accel</w:t>
+      </w:r>
+      <w:proofErr w:type="spellEnd"/>
+      <w:r>
+        <w:rPr>
+          <w:rFonts w:ascii="Arial" w:eastAsia="Times New Roman" w:hAnsi="Arial" w:cs="Arial"/>
+          <w:color w:val="000000"/>
+        </w:rPr>
+        <w:t>, gyro, analog). The sketch samples at a fixed 200 Hz using timer based interrupts for 5000 samples. Python then reads the data in Serial and writes it into the respective filename.txt file.</w:t>
       </w:r>
       <w:r>
         <w:rPr>
@@ -1423,7 +1512,23 @@
           <w:rFonts w:ascii="Arial" w:eastAsia="Times New Roman" w:hAnsi="Arial" w:cs="Arial"/>
           <w:color w:val="000000"/>
         </w:rPr>
-        <w:t>Inside the same git repo as this word doc are 3 text files.</w:t>
+        <w:t xml:space="preserve">Inside the same </w:t>
+      </w:r>
+      <w:proofErr w:type="spellStart"/>
+      <w:r>
+        <w:rPr>
+          <w:rFonts w:ascii="Arial" w:eastAsia="Times New Roman" w:hAnsi="Arial" w:cs="Arial"/>
+          <w:color w:val="000000"/>
+        </w:rPr>
+        <w:t>git</w:t>
+      </w:r>
+      <w:proofErr w:type="spellEnd"/>
+      <w:r>
+        <w:rPr>
+          <w:rFonts w:ascii="Arial" w:eastAsia="Times New Roman" w:hAnsi="Arial" w:cs="Arial"/>
+          <w:color w:val="000000"/>
+        </w:rPr>
+        <w:t xml:space="preserve"> repo as this word doc are 3 text files.</w:t>
       </w:r>
     </w:p>
     <w:p>
@@ -1539,7 +1644,48 @@
           <w:rFonts w:ascii="Arial" w:eastAsia="Times New Roman" w:hAnsi="Arial" w:cs="Arial"/>
           <w:color w:val="000000"/>
         </w:rPr>
-        <w:t>We calculate magnitude using the function sq() and sqrt().</w:t>
+        <w:t xml:space="preserve">We calculate magnitude using the function </w:t>
+      </w:r>
+      <w:proofErr w:type="spellStart"/>
+      <w:proofErr w:type="gramStart"/>
+      <w:r>
+        <w:rPr>
+          <w:rFonts w:ascii="Arial" w:eastAsia="Times New Roman" w:hAnsi="Arial" w:cs="Arial"/>
+          <w:color w:val="000000"/>
+        </w:rPr>
+        <w:t>sq</w:t>
+      </w:r>
+      <w:proofErr w:type="spellEnd"/>
+      <w:r>
+        <w:rPr>
+          <w:rFonts w:ascii="Arial" w:eastAsia="Times New Roman" w:hAnsi="Arial" w:cs="Arial"/>
+          <w:color w:val="000000"/>
+        </w:rPr>
+        <w:t>(</w:t>
+      </w:r>
+      <w:proofErr w:type="gramEnd"/>
+      <w:r>
+        <w:rPr>
+          <w:rFonts w:ascii="Arial" w:eastAsia="Times New Roman" w:hAnsi="Arial" w:cs="Arial"/>
+          <w:color w:val="000000"/>
+        </w:rPr>
+        <w:t xml:space="preserve">) and </w:t>
+      </w:r>
+      <w:proofErr w:type="spellStart"/>
+      <w:r>
+        <w:rPr>
+          <w:rFonts w:ascii="Arial" w:eastAsia="Times New Roman" w:hAnsi="Arial" w:cs="Arial"/>
+          <w:color w:val="000000"/>
+        </w:rPr>
+        <w:t>sqrt</w:t>
+      </w:r>
+      <w:proofErr w:type="spellEnd"/>
+      <w:r>
+        <w:rPr>
+          <w:rFonts w:ascii="Arial" w:eastAsia="Times New Roman" w:hAnsi="Arial" w:cs="Arial"/>
+          <w:color w:val="000000"/>
+        </w:rPr>
+        <w:t>().</w:t>
       </w:r>
       <w:r>
         <w:rPr>
@@ -2020,16 +2166,30 @@
           <w:rFonts w:ascii="Arial" w:eastAsia="Times New Roman" w:hAnsi="Arial" w:cs="Arial"/>
           <w:color w:val="000000"/>
         </w:rPr>
-        <w:t xml:space="preserve"> r</w:t>
-      </w:r>
-      <w:bookmarkStart w:id="0" w:name="_GoBack"/>
-      <w:bookmarkEnd w:id="0"/>
-      <w:r>
-        <w:rPr>
-          <w:rFonts w:ascii="Arial" w:eastAsia="Times New Roman" w:hAnsi="Arial" w:cs="Arial"/>
-          <w:color w:val="000000"/>
-        </w:rPr>
-        <w:t>esponseTime.ino, gyro_response_time.txt, and accel_response_time.txt are within the repository.</w:t>
+        <w:t xml:space="preserve"> </w:t>
+      </w:r>
+      <w:proofErr w:type="spellStart"/>
+      <w:r>
+        <w:rPr>
+          <w:rFonts w:ascii="Arial" w:eastAsia="Times New Roman" w:hAnsi="Arial" w:cs="Arial"/>
+          <w:color w:val="000000"/>
+        </w:rPr>
+        <w:t>r</w:t>
+      </w:r>
+      <w:r>
+        <w:rPr>
+          <w:rFonts w:ascii="Arial" w:eastAsia="Times New Roman" w:hAnsi="Arial" w:cs="Arial"/>
+          <w:color w:val="000000"/>
+        </w:rPr>
+        <w:t>esponseTime.ino</w:t>
+      </w:r>
+      <w:proofErr w:type="spellEnd"/>
+      <w:r>
+        <w:rPr>
+          <w:rFonts w:ascii="Arial" w:eastAsia="Times New Roman" w:hAnsi="Arial" w:cs="Arial"/>
+          <w:color w:val="000000"/>
+        </w:rPr>
+        <w:t>, gyro_response_time.txt, and accel_response_time.txt are within the repository.</w:t>
       </w:r>
     </w:p>
     <w:p>
@@ -2178,7 +2338,7 @@
           <w:rFonts w:ascii="Arial" w:eastAsia="Times New Roman" w:hAnsi="Arial" w:cs="Arial"/>
           <w:color w:val="000000"/>
         </w:rPr>
-        <w:t>If any samples were missing.</w:t>
+        <w:t>If any samples were missing</w:t>
       </w:r>
     </w:p>
     <w:p>
@@ -2411,6 +2571,35 @@
     <w:p>
       <w:pPr>
         <w:spacing w:after="0" w:line="240" w:lineRule="auto"/>
+        <w:ind w:left="720"/>
+        <w:textAlignment w:val="baseline"/>
+        <w:rPr>
+          <w:rFonts w:ascii="Arial" w:eastAsia="Times New Roman" w:hAnsi="Arial" w:cs="Arial"/>
+          <w:color w:val="000000"/>
+        </w:rPr>
+      </w:pPr>
+    </w:p>
+    <w:p>
+      <w:pPr>
+        <w:spacing w:after="0" w:line="240" w:lineRule="auto"/>
+        <w:ind w:left="720"/>
+        <w:textAlignment w:val="baseline"/>
+        <w:rPr>
+          <w:rFonts w:ascii="Arial" w:eastAsia="Times New Roman" w:hAnsi="Arial" w:cs="Arial"/>
+          <w:color w:val="000000"/>
+        </w:rPr>
+      </w:pPr>
+      <w:r>
+        <w:rPr>
+          <w:rFonts w:ascii="Arial" w:eastAsia="Times New Roman" w:hAnsi="Arial" w:cs="Arial"/>
+          <w:color w:val="000000"/>
+        </w:rPr>
+        <w:t>If successful, outputs from obj5 analysis would give a mean, max, and min of 5ms. Outputs from obj7 would all depend on how good the player was at reacting quickly.</w:t>
+      </w:r>
+    </w:p>
+    <w:p>
+      <w:pPr>
+        <w:spacing w:after="0" w:line="240" w:lineRule="auto"/>
         <w:ind w:left="360" w:firstLine="360"/>
         <w:textAlignment w:val="baseline"/>
         <w:rPr>
@@ -2485,7 +2674,23 @@
           <w:rFonts w:ascii="Arial" w:eastAsia="Times New Roman" w:hAnsi="Arial" w:cs="Arial"/>
           <w:color w:val="000000"/>
         </w:rPr>
-        <w:t>Most problems came down to not kno</w:t>
+        <w:t xml:space="preserve">It was EZ PZ. </w:t>
+      </w:r>
+      <w:proofErr w:type="spellStart"/>
+      <w:r>
+        <w:rPr>
+          <w:rFonts w:ascii="Arial" w:eastAsia="Times New Roman" w:hAnsi="Arial" w:cs="Arial"/>
+          <w:color w:val="000000"/>
+        </w:rPr>
+        <w:t>Jk</w:t>
+      </w:r>
+      <w:proofErr w:type="spellEnd"/>
+      <w:r>
+        <w:rPr>
+          <w:rFonts w:ascii="Arial" w:eastAsia="Times New Roman" w:hAnsi="Arial" w:cs="Arial"/>
+          <w:color w:val="000000"/>
+        </w:rPr>
+        <w:t>.</w:t>
       </w:r>
     </w:p>
     <w:p>
@@ -2494,14 +2699,103 @@
         <w:ind w:firstLine="720"/>
         <w:rPr>
           <w:rFonts w:ascii="Arial" w:eastAsia="Times New Roman" w:hAnsi="Arial" w:cs="Arial"/>
-        </w:rPr>
-      </w:pPr>
-      <w:r>
-        <w:rPr>
-          <w:rFonts w:ascii="Arial" w:eastAsia="Times New Roman" w:hAnsi="Arial" w:cs="Arial"/>
-          <w:color w:val="000000"/>
-        </w:rPr>
-        <w:t xml:space="preserve">The hardest </w:t>
+          <w:color w:val="000000"/>
+        </w:rPr>
+      </w:pPr>
+    </w:p>
+    <w:p>
+      <w:pPr>
+        <w:spacing w:after="0" w:line="240" w:lineRule="auto"/>
+        <w:ind w:firstLine="720"/>
+        <w:rPr>
+          <w:rFonts w:ascii="Arial" w:eastAsia="Times New Roman" w:hAnsi="Arial" w:cs="Arial"/>
+          <w:color w:val="000000"/>
+        </w:rPr>
+      </w:pPr>
+      <w:r>
+        <w:rPr>
+          <w:rFonts w:ascii="Arial" w:eastAsia="Times New Roman" w:hAnsi="Arial" w:cs="Arial"/>
+          <w:color w:val="000000"/>
+        </w:rPr>
+        <w:t>There wer</w:t>
+      </w:r>
+      <w:r>
+        <w:rPr>
+          <w:rFonts w:ascii="Arial" w:eastAsia="Times New Roman" w:hAnsi="Arial" w:cs="Arial"/>
+          <w:color w:val="000000"/>
+        </w:rPr>
+        <w:t xml:space="preserve">e a LOT of issues. At first I didn’t really understand how an interrupt worked and what an ISR was. Even harder was the idea of implementing the timer based interrupt. Using flags and what not would get confusing once we introduce more while and for loops. For a good while, I was stuck on Obj5, in which I was very stagnant because there was too much time spent on trying to find the right code to use. So to combat that, I ended up giving up and started all over by first creating a </w:t>
+      </w:r>
+      <w:proofErr w:type="spellStart"/>
+      <w:r>
+        <w:rPr>
+          <w:rFonts w:ascii="Arial" w:eastAsia="Times New Roman" w:hAnsi="Arial" w:cs="Arial"/>
+          <w:color w:val="000000"/>
+        </w:rPr>
+        <w:t>Pythong</w:t>
+      </w:r>
+      <w:proofErr w:type="spellEnd"/>
+      <w:r>
+        <w:rPr>
+          <w:rFonts w:ascii="Arial" w:eastAsia="Times New Roman" w:hAnsi="Arial" w:cs="Arial"/>
+          <w:color w:val="000000"/>
+        </w:rPr>
+        <w:t xml:space="preserve"> and Arduino cheat sheet, and then finally starting from a brand new file and coding all of it from the ground up. </w:t>
+      </w:r>
+      <w:r>
+        <w:rPr>
+          <w:rFonts w:ascii="Arial" w:eastAsia="Times New Roman" w:hAnsi="Arial" w:cs="Arial"/>
+          <w:color w:val="000000"/>
+        </w:rPr>
+        <w:t xml:space="preserve">Another hard part was the formatting of writing and reading files. Whenever I did a </w:t>
+      </w:r>
+      <w:proofErr w:type="spellStart"/>
+      <w:proofErr w:type="gramStart"/>
+      <w:r>
+        <w:rPr>
+          <w:rFonts w:ascii="Arial" w:eastAsia="Times New Roman" w:hAnsi="Arial" w:cs="Arial"/>
+          <w:color w:val="000000"/>
+        </w:rPr>
+        <w:t>readline</w:t>
+      </w:r>
+      <w:proofErr w:type="spellEnd"/>
+      <w:r>
+        <w:rPr>
+          <w:rFonts w:ascii="Arial" w:eastAsia="Times New Roman" w:hAnsi="Arial" w:cs="Arial"/>
+          <w:color w:val="000000"/>
+        </w:rPr>
+        <w:t>(</w:t>
+      </w:r>
+      <w:proofErr w:type="gramEnd"/>
+      <w:r>
+        <w:rPr>
+          <w:rFonts w:ascii="Arial" w:eastAsia="Times New Roman" w:hAnsi="Arial" w:cs="Arial"/>
+          <w:color w:val="000000"/>
+        </w:rPr>
+        <w:t xml:space="preserve">), I wasn’t sure how to edit the incoming string, so when it came time to analyze or use it, it was really tedious. </w:t>
+      </w:r>
+      <w:r>
+        <w:rPr>
+          <w:rFonts w:ascii="Arial" w:eastAsia="Times New Roman" w:hAnsi="Arial" w:cs="Arial"/>
+          <w:color w:val="000000"/>
+        </w:rPr>
+        <w:t xml:space="preserve">Using the sensors and </w:t>
+      </w:r>
+      <w:proofErr w:type="spellStart"/>
+      <w:r>
+        <w:rPr>
+          <w:rFonts w:ascii="Arial" w:eastAsia="Times New Roman" w:hAnsi="Arial" w:cs="Arial"/>
+          <w:color w:val="000000"/>
+        </w:rPr>
+        <w:t>numpy</w:t>
+      </w:r>
+      <w:proofErr w:type="spellEnd"/>
+      <w:r>
+        <w:rPr>
+          <w:rFonts w:ascii="Arial" w:eastAsia="Times New Roman" w:hAnsi="Arial" w:cs="Arial"/>
+          <w:color w:val="000000"/>
+        </w:rPr>
+        <w:t xml:space="preserve"> were both relatively easy compared to the underlying concepts we had to understand in order to write working code.</w:t>
       </w:r>
     </w:p>
     <w:p>
@@ -2576,7 +2870,35 @@
           <w:rFonts w:ascii="Arial" w:eastAsia="Times New Roman" w:hAnsi="Arial" w:cs="Arial"/>
           <w:color w:val="000000"/>
         </w:rPr>
-        <w:t>In this lab, I’ve gained a greater understanding on how to use Arduino and Python together in ways that can be reall</w:t>
+        <w:t xml:space="preserve">Lab </w:t>
+      </w:r>
+      <w:r>
+        <w:rPr>
+          <w:rFonts w:ascii="Arial" w:eastAsia="Times New Roman" w:hAnsi="Arial" w:cs="Arial"/>
+          <w:color w:val="000000"/>
+        </w:rPr>
+        <w:t>2 built up on top of the concepts and code we used in Lab 1. In addition to using our knowledge in serial communication using Arduino and Python, we learned how to sample better. We also learne</w:t>
+      </w:r>
+      <w:r>
+        <w:rPr>
+          <w:rFonts w:ascii="Arial" w:eastAsia="Times New Roman" w:hAnsi="Arial" w:cs="Arial"/>
+          <w:color w:val="000000"/>
+        </w:rPr>
+        <w:t>d</w:t>
+      </w:r>
+      <w:r>
+        <w:rPr>
+          <w:rFonts w:ascii="Arial" w:eastAsia="Times New Roman" w:hAnsi="Arial" w:cs="Arial"/>
+          <w:color w:val="000000"/>
+        </w:rPr>
+        <w:t xml:space="preserve"> how</w:t>
+      </w:r>
+      <w:r>
+        <w:rPr>
+          <w:rFonts w:ascii="Arial" w:eastAsia="Times New Roman" w:hAnsi="Arial" w:cs="Arial"/>
+          <w:color w:val="000000"/>
+        </w:rPr>
+        <w:t xml:space="preserve"> to use the on board Arduino sensors and even collected data that we analyzed. Through coding up a game, we learned how to synthesize all the knowledge that was presented to us these past two weeks, including timer based interrupts, new sensors, serial plotter, saving data to txt files, and finally analyzing data.</w:t>
       </w:r>
     </w:p>
     <w:sectPr>

</xml_diff>